<commit_message>
Did modify the required modification for DC section in q_core_internals document
</commit_message>
<xml_diff>
--- a/UTILS/doc/q_core_internals.docx
+++ b/UTILS/doc/q_core_internals.docx
@@ -1687,7 +1687,43 @@
         <w:rPr>
           <w:rtl w:val="0"/>
         </w:rPr>
-        <w:t xml:space="preserve">Makefile should have a target for dynamic compilation which should just create the specializer files if required</w:t>
+        <w:t xml:space="preserve">Makefile should have a target for dynamic compilation which will perform below task</w:t>
+      </w:r>
+    </w:p>
+    <w:p>
+      <w:pPr>
+        <w:numPr>
+          <w:ilvl w:val="1"/>
+          <w:numId w:val="6"/>
+        </w:numPr>
+        <w:ind w:left="1440" w:hanging="360"/>
+        <w:rPr>
+          <w:u w:val="none"/>
+        </w:rPr>
+      </w:pPr>
+      <w:r>
+        <w:rPr>
+          <w:rtl w:val="0"/>
+        </w:rPr>
+        <w:t xml:space="preserve">create the specializer files if required (from specializer template)</w:t>
+      </w:r>
+    </w:p>
+    <w:p>
+      <w:pPr>
+        <w:numPr>
+          <w:ilvl w:val="1"/>
+          <w:numId w:val="6"/>
+        </w:numPr>
+        <w:ind w:left="1440" w:hanging="360"/>
+        <w:rPr>
+          <w:u w:val="none"/>
+        </w:rPr>
+      </w:pPr>
+      <w:r>
+        <w:rPr>
+          <w:rtl w:val="0"/>
+        </w:rPr>
+        <w:t xml:space="preserve">copy static C files to Q_BUILD_DIR/src and respective header files to Q_BUILD_DIR/include</w:t>
       </w:r>
     </w:p>
     <w:p>
@@ -1706,24 +1742,6 @@
           <w:rtl w:val="0"/>
         </w:rPr>
         <w:t xml:space="preserve">It should not generate C code and compile it to create the “.so” file.</w:t>
-      </w:r>
-    </w:p>
-    <w:p>
-      <w:pPr>
-        <w:numPr>
-          <w:ilvl w:val="0"/>
-          <w:numId w:val="6"/>
-        </w:numPr>
-        <w:ind w:left="720" w:hanging="360"/>
-        <w:rPr>
-          <w:u w:val="none"/>
-        </w:rPr>
-      </w:pPr>
-      <w:r>
-        <w:rPr>
-          <w:rtl w:val="0"/>
-        </w:rPr>
-        <w:t xml:space="preserve">Also Makefile should copy the template files (“*.tmpl”) to Q_TMPL_DIR</w:t>
       </w:r>
     </w:p>
     <w:p>

</xml_diff>